<commit_message>
Commented on the report
</commit_message>
<xml_diff>
--- a/Robot Arm Control Final Report.docx
+++ b/Robot Arm Control Final Report.docx
@@ -32,7 +32,7 @@
       </w:r>
       <w:proofErr w:type="spellStart"/>
       <w:r>
-        <w:t>Denille</w:t>
+        <w:t>Dinelli</w:t>
       </w:r>
       <w:proofErr w:type="spellEnd"/>
     </w:p>
@@ -69,10 +69,34 @@
       </w:pPr>
       <w:r>
         <w:tab/>
-        <w:t xml:space="preserve">In the Robot Arm Control lab, we used VHDL to be able to control a robotic arm. This lab refined and taught use more about VHDL such as hex numbers. As always to run any this through this language, there was a clock divider. It made all of the “checks” work together. </w:t>
-      </w:r>
-      <w:r>
-        <w:t xml:space="preserve">The mode generator is how we control the arm. Depending on the combination of the switches, we decide the direction of the arm whether it pans or tilts. The </w:t>
+        <w:t xml:space="preserve">In the Robot Arm Control lab, we used VHDL to control </w:t>
+      </w:r>
+      <w:r>
+        <w:t xml:space="preserve">the position of </w:t>
+      </w:r>
+      <w:r>
+        <w:t xml:space="preserve">a robotic arm. This lab refined and taught us more about VHDL such </w:t>
+      </w:r>
+      <w:r>
+        <w:t>as the use of</w:t>
+      </w:r>
+      <w:r>
+        <w:t xml:space="preserve"> hex numbers. As always</w:t>
+      </w:r>
+      <w:r>
+        <w:t>,</w:t>
+      </w:r>
+      <w:r>
+        <w:t xml:space="preserve"> to run any this through this language, there was a clock divider. It made all of the “checks” work together. </w:t>
+      </w:r>
+      <w:r>
+        <w:t xml:space="preserve">The mode generator is how we control the arm. Depending on the combination of the switches, </w:t>
+      </w:r>
+      <w:r>
+        <w:t>the mode generator interfaces with other comports to produce a position for the arm</w:t>
+      </w:r>
+      <w:r>
+        <w:t xml:space="preserve">. The </w:t>
       </w:r>
       <w:r>
         <w:t xml:space="preserve">counters loads and passes the correct vector to the </w:t>
@@ -84,7 +108,13 @@
         <w:t xml:space="preserve">to the arm </w:t>
       </w:r>
       <w:r>
-        <w:t xml:space="preserve">and feed back to the counter the arm has been moved. There is one more block that is needed for when both the pan and tilt are requested at the same time. We called it </w:t>
+        <w:t xml:space="preserve">and feed back to the counter the arm has been moved. There is one more </w:t>
+      </w:r>
+      <w:r>
+        <w:t>component</w:t>
+      </w:r>
+      <w:r>
+        <w:t xml:space="preserve"> that is needed for when both the pan and tilt are requested at the same time. We called it </w:t>
       </w:r>
       <w:proofErr w:type="spellStart"/>
       <w:r>
@@ -97,11 +127,9 @@
       <w:r>
         <w:t xml:space="preserve">s job is to count till the pan finishes its sweep, </w:t>
       </w:r>
-      <w:proofErr w:type="gramStart"/>
-      <w:r>
-        <w:t>then</w:t>
-      </w:r>
-      <w:proofErr w:type="gramEnd"/>
+      <w:r>
+        <w:t>and then</w:t>
+      </w:r>
       <w:r>
         <w:t xml:space="preserve"> allow tilt to sweep. We also have a </w:t>
       </w:r>
@@ -372,6 +400,7 @@
         <w:spacing w:line="360" w:lineRule="auto"/>
       </w:pPr>
       <w:r>
+        <w:lastRenderedPageBreak/>
         <w:tab/>
       </w:r>
     </w:p>
@@ -386,7 +415,6 @@
         <w:rPr>
           <w:i/>
         </w:rPr>
-        <w:lastRenderedPageBreak/>
         <w:t>Problems</w:t>
       </w:r>
       <w:r>
@@ -463,6 +491,24 @@
       <w:pPr>
         <w:spacing w:line="480" w:lineRule="auto"/>
       </w:pPr>
+    </w:p>
+    <w:p>
+      <w:pPr>
+        <w:spacing w:line="480" w:lineRule="auto"/>
+      </w:pPr>
+    </w:p>
+    <w:p>
+      <w:pPr>
+        <w:spacing w:line="480" w:lineRule="auto"/>
+      </w:pPr>
+      <w:bookmarkStart w:id="0" w:name="_GoBack"/>
+      <w:bookmarkEnd w:id="0"/>
+      <w:r>
+        <w:rPr>
+          <w:highlight w:val="yellow"/>
+        </w:rPr>
+        <w:t>Everything seems pretty good. I fixed a few spelling mistakes but that’s about it. It might be worth considering splitting up the overview into the objective and design plan. The conclusion should explain that the lab was successful because of our results and application of VHDL with practical digital design. Maybe relate it back to the objective as well.</w:t>
+      </w:r>
     </w:p>
     <w:p>
       <w:pPr>
@@ -571,8 +617,6 @@
           </wp:inline>
         </w:drawing>
       </w:r>
-      <w:bookmarkStart w:id="0" w:name="_GoBack"/>
-      <w:bookmarkEnd w:id="0"/>
     </w:p>
     <w:p/>
     <w:p/>
@@ -661,7 +705,7 @@
     </w:r>
     <w:proofErr w:type="spellStart"/>
     <w:r>
-      <w:t>Denille</w:t>
+      <w:t>Dinelli</w:t>
     </w:r>
     <w:proofErr w:type="spellEnd"/>
     <w:r>
@@ -711,7 +755,7 @@
           <w:rPr>
             <w:noProof/>
           </w:rPr>
-          <w:t>1</w:t>
+          <w:t>2</w:t>
         </w:r>
         <w:r>
           <w:rPr>
@@ -1256,475 +1300,6 @@
     </w:rPr>
   </w:style>
 </w:styles>
-</file>
-
-<file path=word/glossary/document.xml><?xml version="1.0" encoding="utf-8"?>
-<w:glossaryDocument xmlns:wpc="http://schemas.microsoft.com/office/word/2010/wordprocessingCanvas" xmlns:mc="http://schemas.openxmlformats.org/markup-compatibility/2006" xmlns:o="urn:schemas-microsoft-com:office:office" xmlns:r="http://schemas.openxmlformats.org/officeDocument/2006/relationships" xmlns:m="http://schemas.openxmlformats.org/officeDocument/2006/math" xmlns:v="urn:schemas-microsoft-com:vml" xmlns:wp14="http://schemas.microsoft.com/office/word/2010/wordprocessingDrawing" xmlns:wp="http://schemas.openxmlformats.org/drawingml/2006/wordprocessingDrawing" xmlns:w10="urn:schemas-microsoft-com:office:word" xmlns:w="http://schemas.openxmlformats.org/wordprocessingml/2006/main" xmlns:w14="http://schemas.microsoft.com/office/word/2010/wordml" xmlns:wpg="http://schemas.microsoft.com/office/word/2010/wordprocessingGroup" xmlns:wpi="http://schemas.microsoft.com/office/word/2010/wordprocessingInk" xmlns:wne="http://schemas.microsoft.com/office/word/2006/wordml" xmlns:wps="http://schemas.microsoft.com/office/word/2010/wordprocessingShape" mc:Ignorable="w14 wp14"/>
-</file>
-
-<file path=word/glossary/fontTable.xml><?xml version="1.0" encoding="utf-8"?>
-<w:fonts xmlns:mc="http://schemas.openxmlformats.org/markup-compatibility/2006" xmlns:r="http://schemas.openxmlformats.org/officeDocument/2006/relationships" xmlns:w="http://schemas.openxmlformats.org/wordprocessingml/2006/main" xmlns:w14="http://schemas.microsoft.com/office/word/2010/wordml" mc:Ignorable="w14">
-  <w:font w:name="Calibri">
-    <w:panose1 w:val="020F0502020204030204"/>
-    <w:charset w:val="00"/>
-    <w:family w:val="swiss"/>
-    <w:pitch w:val="variable"/>
-    <w:sig w:usb0="E00002FF" w:usb1="4000ACFF" w:usb2="00000001" w:usb3="00000000" w:csb0="0000019F" w:csb1="00000000"/>
-  </w:font>
-  <w:font w:name="Times New Roman">
-    <w:panose1 w:val="02020603050405020304"/>
-    <w:charset w:val="00"/>
-    <w:family w:val="roman"/>
-    <w:pitch w:val="variable"/>
-    <w:sig w:usb0="E0002AFF" w:usb1="C0007841" w:usb2="00000009" w:usb3="00000000" w:csb0="000001FF" w:csb1="00000000"/>
-  </w:font>
-  <w:font w:name="Tahoma">
-    <w:panose1 w:val="020B0604030504040204"/>
-    <w:charset w:val="00"/>
-    <w:family w:val="swiss"/>
-    <w:pitch w:val="variable"/>
-    <w:sig w:usb0="E1002EFF" w:usb1="C000605B" w:usb2="00000029" w:usb3="00000000" w:csb0="000101FF" w:csb1="00000000"/>
-  </w:font>
-  <w:font w:name="Cambria">
-    <w:panose1 w:val="02040503050406030204"/>
-    <w:charset w:val="00"/>
-    <w:family w:val="roman"/>
-    <w:pitch w:val="variable"/>
-    <w:sig w:usb0="E00002FF" w:usb1="400004FF" w:usb2="00000000" w:usb3="00000000" w:csb0="0000019F" w:csb1="00000000"/>
-  </w:font>
-</w:fonts>
-</file>
-
-<file path=word/glossary/settings.xml><?xml version="1.0" encoding="utf-8"?>
-<w:settings xmlns:mc="http://schemas.openxmlformats.org/markup-compatibility/2006" xmlns:o="urn:schemas-microsoft-com:office:office" xmlns:r="http://schemas.openxmlformats.org/officeDocument/2006/relationships" xmlns:m="http://schemas.openxmlformats.org/officeDocument/2006/math" xmlns:v="urn:schemas-microsoft-com:vml" xmlns:w10="urn:schemas-microsoft-com:office:word" xmlns:w="http://schemas.openxmlformats.org/wordprocessingml/2006/main" xmlns:w14="http://schemas.microsoft.com/office/word/2010/wordml" xmlns:sl="http://schemas.openxmlformats.org/schemaLibrary/2006/main" mc:Ignorable="w14">
-  <w:view w:val="normal"/>
-  <w:defaultTabStop w:val="720"/>
-  <w:characterSpacingControl w:val="doNotCompress"/>
-  <w:compat>
-    <w:useFELayout/>
-    <w:compatSetting w:name="compatibilityMode" w:uri="http://schemas.microsoft.com/office/word" w:val="14"/>
-    <w:compatSetting w:name="overrideTableStyleFontSizeAndJustification" w:uri="http://schemas.microsoft.com/office/word" w:val="1"/>
-    <w:compatSetting w:name="enableOpenTypeFeatures" w:uri="http://schemas.microsoft.com/office/word" w:val="1"/>
-    <w:compatSetting w:name="doNotFlipMirrorIndents" w:uri="http://schemas.microsoft.com/office/word" w:val="1"/>
-  </w:compat>
-  <w:rsids>
-    <w:rsidRoot w:val="00962B63"/>
-    <w:rsid w:val="006A7BDE"/>
-    <w:rsid w:val="00962B63"/>
-  </w:rsids>
-  <m:mathPr>
-    <m:mathFont m:val="Cambria Math"/>
-    <m:brkBin m:val="before"/>
-    <m:brkBinSub m:val="--"/>
-    <m:smallFrac m:val="0"/>
-    <m:dispDef/>
-    <m:lMargin m:val="0"/>
-    <m:rMargin m:val="0"/>
-    <m:defJc m:val="centerGroup"/>
-    <m:wrapIndent m:val="1440"/>
-    <m:intLim m:val="subSup"/>
-    <m:naryLim m:val="undOvr"/>
-  </m:mathPr>
-  <w:themeFontLang w:val="en-US"/>
-  <w:clrSchemeMapping w:bg1="light1" w:t1="dark1" w:bg2="light2" w:t2="dark2" w:accent1="accent1" w:accent2="accent2" w:accent3="accent3" w:accent4="accent4" w:accent5="accent5" w:accent6="accent6" w:hyperlink="hyperlink" w:followedHyperlink="followedHyperlink"/>
-  <w:decimalSymbol w:val="."/>
-  <w:listSeparator w:val=","/>
-</w:settings>
-</file>
-
-<file path=word/glossary/styles.xml><?xml version="1.0" encoding="utf-8"?>
-<w:styles xmlns:mc="http://schemas.openxmlformats.org/markup-compatibility/2006" xmlns:r="http://schemas.openxmlformats.org/officeDocument/2006/relationships" xmlns:w="http://schemas.openxmlformats.org/wordprocessingml/2006/main" xmlns:w14="http://schemas.microsoft.com/office/word/2010/wordml" mc:Ignorable="w14">
-  <w:docDefaults>
-    <w:rPrDefault>
-      <w:rPr>
-        <w:rFonts w:asciiTheme="minorHAnsi" w:eastAsiaTheme="minorEastAsia" w:hAnsiTheme="minorHAnsi" w:cstheme="minorBidi"/>
-        <w:sz w:val="22"/>
-        <w:szCs w:val="22"/>
-        <w:lang w:val="en-US" w:eastAsia="en-US" w:bidi="ar-SA"/>
-      </w:rPr>
-    </w:rPrDefault>
-    <w:pPrDefault>
-      <w:pPr>
-        <w:spacing w:after="200" w:line="276" w:lineRule="auto"/>
-      </w:pPr>
-    </w:pPrDefault>
-  </w:docDefaults>
-  <w:latentStyles w:defLockedState="0" w:defUIPriority="99" w:defSemiHidden="1" w:defUnhideWhenUsed="1" w:defQFormat="0" w:count="267">
-    <w:lsdException w:name="Normal" w:semiHidden="0" w:uiPriority="0" w:unhideWhenUsed="0" w:qFormat="1"/>
-    <w:lsdException w:name="heading 1" w:semiHidden="0" w:uiPriority="9" w:unhideWhenUsed="0" w:qFormat="1"/>
-    <w:lsdException w:name="heading 2" w:uiPriority="9" w:qFormat="1"/>
-    <w:lsdException w:name="heading 3" w:uiPriority="9" w:qFormat="1"/>
-    <w:lsdException w:name="heading 4" w:uiPriority="9" w:qFormat="1"/>
-    <w:lsdException w:name="heading 5" w:uiPriority="9" w:qFormat="1"/>
-    <w:lsdException w:name="heading 6" w:uiPriority="9" w:qFormat="1"/>
-    <w:lsdException w:name="heading 7" w:uiPriority="9" w:qFormat="1"/>
-    <w:lsdException w:name="heading 8" w:uiPriority="9" w:qFormat="1"/>
-    <w:lsdException w:name="heading 9" w:uiPriority="9" w:qFormat="1"/>
-    <w:lsdException w:name="toc 1" w:uiPriority="39"/>
-    <w:lsdException w:name="toc 2" w:uiPriority="39"/>
-    <w:lsdException w:name="toc 3" w:uiPriority="39"/>
-    <w:lsdException w:name="toc 4" w:uiPriority="39"/>
-    <w:lsdException w:name="toc 5" w:uiPriority="39"/>
-    <w:lsdException w:name="toc 6" w:uiPriority="39"/>
-    <w:lsdException w:name="toc 7" w:uiPriority="39"/>
-    <w:lsdException w:name="toc 8" w:uiPriority="39"/>
-    <w:lsdException w:name="toc 9" w:uiPriority="39"/>
-    <w:lsdException w:name="caption" w:uiPriority="35" w:qFormat="1"/>
-    <w:lsdException w:name="Title" w:semiHidden="0" w:uiPriority="10" w:unhideWhenUsed="0" w:qFormat="1"/>
-    <w:lsdException w:name="Default Paragraph Font" w:uiPriority="1"/>
-    <w:lsdException w:name="Subtitle" w:semiHidden="0" w:uiPriority="11" w:unhideWhenUsed="0" w:qFormat="1"/>
-    <w:lsdException w:name="Strong" w:semiHidden="0" w:uiPriority="22" w:unhideWhenUsed="0" w:qFormat="1"/>
-    <w:lsdException w:name="Emphasis" w:semiHidden="0" w:uiPriority="20" w:unhideWhenUsed="0" w:qFormat="1"/>
-    <w:lsdException w:name="Table Grid" w:semiHidden="0" w:uiPriority="59" w:unhideWhenUsed="0"/>
-    <w:lsdException w:name="Placeholder Text" w:unhideWhenUsed="0"/>
-    <w:lsdException w:name="No Spacing" w:semiHidden="0" w:uiPriority="1" w:unhideWhenUsed="0" w:qFormat="1"/>
-    <w:lsdException w:name="Light Shading" w:semiHidden="0" w:uiPriority="60" w:unhideWhenUsed="0"/>
-    <w:lsdException w:name="Light List" w:semiHidden="0" w:uiPriority="61" w:unhideWhenUsed="0"/>
-    <w:lsdException w:name="Light Grid" w:semiHidden="0" w:uiPriority="62" w:unhideWhenUsed="0"/>
-    <w:lsdException w:name="Medium Shading 1" w:semiHidden="0" w:uiPriority="63" w:unhideWhenUsed="0"/>
-    <w:lsdException w:name="Medium Shading 2" w:semiHidden="0" w:uiPriority="64" w:unhideWhenUsed="0"/>
-    <w:lsdException w:name="Medium List 1" w:semiHidden="0" w:uiPriority="65" w:unhideWhenUsed="0"/>
-    <w:lsdException w:name="Medium List 2" w:semiHidden="0" w:uiPriority="66" w:unhideWhenUsed="0"/>
-    <w:lsdException w:name="Medium Grid 1" w:semiHidden="0" w:uiPriority="67" w:unhideWhenUsed="0"/>
-    <w:lsdException w:name="Medium Grid 2" w:semiHidden="0" w:uiPriority="68" w:unhideWhenUsed="0"/>
-    <w:lsdException w:name="Medium Grid 3" w:semiHidden="0" w:uiPriority="69" w:unhideWhenUsed="0"/>
-    <w:lsdException w:name="Dark List" w:semiHidden="0" w:uiPriority="70" w:unhideWhenUsed="0"/>
-    <w:lsdException w:name="Colorful Shading" w:semiHidden="0" w:uiPriority="71" w:unhideWhenUsed="0"/>
-    <w:lsdException w:name="Colorful List" w:semiHidden="0" w:uiPriority="72" w:unhideWhenUsed="0"/>
-    <w:lsdException w:name="Colorful Grid" w:semiHidden="0" w:uiPriority="73" w:unhideWhenUsed="0"/>
-    <w:lsdException w:name="Light Shading Accent 1" w:semiHidden="0" w:uiPriority="60" w:unhideWhenUsed="0"/>
-    <w:lsdException w:name="Light List Accent 1" w:semiHidden="0" w:uiPriority="61" w:unhideWhenUsed="0"/>
-    <w:lsdException w:name="Light Grid Accent 1" w:semiHidden="0" w:uiPriority="62" w:unhideWhenUsed="0"/>
-    <w:lsdException w:name="Medium Shading 1 Accent 1" w:semiHidden="0" w:uiPriority="63" w:unhideWhenUsed="0"/>
-    <w:lsdException w:name="Medium Shading 2 Accent 1" w:semiHidden="0" w:uiPriority="64" w:unhideWhenUsed="0"/>
-    <w:lsdException w:name="Medium List 1 Accent 1" w:semiHidden="0" w:uiPriority="65" w:unhideWhenUsed="0"/>
-    <w:lsdException w:name="Revision" w:unhideWhenUsed="0"/>
-    <w:lsdException w:name="List Paragraph" w:semiHidden="0" w:uiPriority="34" w:unhideWhenUsed="0" w:qFormat="1"/>
-    <w:lsdException w:name="Quote" w:semiHidden="0" w:uiPriority="29" w:unhideWhenUsed="0" w:qFormat="1"/>
-    <w:lsdException w:name="Intense Quote" w:semiHidden="0" w:uiPriority="30" w:unhideWhenUsed="0" w:qFormat="1"/>
-    <w:lsdException w:name="Medium List 2 Accent 1" w:semiHidden="0" w:uiPriority="66" w:unhideWhenUsed="0"/>
-    <w:lsdException w:name="Medium Grid 1 Accent 1" w:semiHidden="0" w:uiPriority="67" w:unhideWhenUsed="0"/>
-    <w:lsdException w:name="Medium Grid 2 Accent 1" w:semiHidden="0" w:uiPriority="68" w:unhideWhenUsed="0"/>
-    <w:lsdException w:name="Medium Grid 3 Accent 1" w:semiHidden="0" w:uiPriority="69" w:unhideWhenUsed="0"/>
-    <w:lsdException w:name="Dark List Accent 1" w:semiHidden="0" w:uiPriority="70" w:unhideWhenUsed="0"/>
-    <w:lsdException w:name="Colorful Shading Accent 1" w:semiHidden="0" w:uiPriority="71" w:unhideWhenUsed="0"/>
-    <w:lsdException w:name="Colorful List Accent 1" w:semiHidden="0" w:uiPriority="72" w:unhideWhenUsed="0"/>
-    <w:lsdException w:name="Colorful Grid Accent 1" w:semiHidden="0" w:uiPriority="73" w:unhideWhenUsed="0"/>
-    <w:lsdException w:name="Light Shading Accent 2" w:semiHidden="0" w:uiPriority="60" w:unhideWhenUsed="0"/>
-    <w:lsdException w:name="Light List Accent 2" w:semiHidden="0" w:uiPriority="61" w:unhideWhenUsed="0"/>
-    <w:lsdException w:name="Light Grid Accent 2" w:semiHidden="0" w:uiPriority="62" w:unhideWhenUsed="0"/>
-    <w:lsdException w:name="Medium Shading 1 Accent 2" w:semiHidden="0" w:uiPriority="63" w:unhideWhenUsed="0"/>
-    <w:lsdException w:name="Medium Shading 2 Accent 2" w:semiHidden="0" w:uiPriority="64" w:unhideWhenUsed="0"/>
-    <w:lsdException w:name="Medium List 1 Accent 2" w:semiHidden="0" w:uiPriority="65" w:unhideWhenUsed="0"/>
-    <w:lsdException w:name="Medium List 2 Accent 2" w:semiHidden="0" w:uiPriority="66" w:unhideWhenUsed="0"/>
-    <w:lsdException w:name="Medium Grid 1 Accent 2" w:semiHidden="0" w:uiPriority="67" w:unhideWhenUsed="0"/>
-    <w:lsdException w:name="Medium Grid 2 Accent 2" w:semiHidden="0" w:uiPriority="68" w:unhideWhenUsed="0"/>
-    <w:lsdException w:name="Medium Grid 3 Accent 2" w:semiHidden="0" w:uiPriority="69" w:unhideWhenUsed="0"/>
-    <w:lsdException w:name="Dark List Accent 2" w:semiHidden="0" w:uiPriority="70" w:unhideWhenUsed="0"/>
-    <w:lsdException w:name="Colorful Shading Accent 2" w:semiHidden="0" w:uiPriority="71" w:unhideWhenUsed="0"/>
-    <w:lsdException w:name="Colorful List Accent 2" w:semiHidden="0" w:uiPriority="72" w:unhideWhenUsed="0"/>
-    <w:lsdException w:name="Colorful Grid Accent 2" w:semiHidden="0" w:uiPriority="73" w:unhideWhenUsed="0"/>
-    <w:lsdException w:name="Light Shading Accent 3" w:semiHidden="0" w:uiPriority="60" w:unhideWhenUsed="0"/>
-    <w:lsdException w:name="Light List Accent 3" w:semiHidden="0" w:uiPriority="61" w:unhideWhenUsed="0"/>
-    <w:lsdException w:name="Light Grid Accent 3" w:semiHidden="0" w:uiPriority="62" w:unhideWhenUsed="0"/>
-    <w:lsdException w:name="Medium Shading 1 Accent 3" w:semiHidden="0" w:uiPriority="63" w:unhideWhenUsed="0"/>
-    <w:lsdException w:name="Medium Shading 2 Accent 3" w:semiHidden="0" w:uiPriority="64" w:unhideWhenUsed="0"/>
-    <w:lsdException w:name="Medium List 1 Accent 3" w:semiHidden="0" w:uiPriority="65" w:unhideWhenUsed="0"/>
-    <w:lsdException w:name="Medium List 2 Accent 3" w:semiHidden="0" w:uiPriority="66" w:unhideWhenUsed="0"/>
-    <w:lsdException w:name="Medium Grid 1 Accent 3" w:semiHidden="0" w:uiPriority="67" w:unhideWhenUsed="0"/>
-    <w:lsdException w:name="Medium Grid 2 Accent 3" w:semiHidden="0" w:uiPriority="68" w:unhideWhenUsed="0"/>
-    <w:lsdException w:name="Medium Grid 3 Accent 3" w:semiHidden="0" w:uiPriority="69" w:unhideWhenUsed="0"/>
-    <w:lsdException w:name="Dark List Accent 3" w:semiHidden="0" w:uiPriority="70" w:unhideWhenUsed="0"/>
-    <w:lsdException w:name="Colorful Shading Accent 3" w:semiHidden="0" w:uiPriority="71" w:unhideWhenUsed="0"/>
-    <w:lsdException w:name="Colorful List Accent 3" w:semiHidden="0" w:uiPriority="72" w:unhideWhenUsed="0"/>
-    <w:lsdException w:name="Colorful Grid Accent 3" w:semiHidden="0" w:uiPriority="73" w:unhideWhenUsed="0"/>
-    <w:lsdException w:name="Light Shading Accent 4" w:semiHidden="0" w:uiPriority="60" w:unhideWhenUsed="0"/>
-    <w:lsdException w:name="Light List Accent 4" w:semiHidden="0" w:uiPriority="61" w:unhideWhenUsed="0"/>
-    <w:lsdException w:name="Light Grid Accent 4" w:semiHidden="0" w:uiPriority="62" w:unhideWhenUsed="0"/>
-    <w:lsdException w:name="Medium Shading 1 Accent 4" w:semiHidden="0" w:uiPriority="63" w:unhideWhenUsed="0"/>
-    <w:lsdException w:name="Medium Shading 2 Accent 4" w:semiHidden="0" w:uiPriority="64" w:unhideWhenUsed="0"/>
-    <w:lsdException w:name="Medium List 1 Accent 4" w:semiHidden="0" w:uiPriority="65" w:unhideWhenUsed="0"/>
-    <w:lsdException w:name="Medium List 2 Accent 4" w:semiHidden="0" w:uiPriority="66" w:unhideWhenUsed="0"/>
-    <w:lsdException w:name="Medium Grid 1 Accent 4" w:semiHidden="0" w:uiPriority="67" w:unhideWhenUsed="0"/>
-    <w:lsdException w:name="Medium Grid 2 Accent 4" w:semiHidden="0" w:uiPriority="68" w:unhideWhenUsed="0"/>
-    <w:lsdException w:name="Medium Grid 3 Accent 4" w:semiHidden="0" w:uiPriority="69" w:unhideWhenUsed="0"/>
-    <w:lsdException w:name="Dark List Accent 4" w:semiHidden="0" w:uiPriority="70" w:unhideWhenUsed="0"/>
-    <w:lsdException w:name="Colorful Shading Accent 4" w:semiHidden="0" w:uiPriority="71" w:unhideWhenUsed="0"/>
-    <w:lsdException w:name="Colorful List Accent 4" w:semiHidden="0" w:uiPriority="72" w:unhideWhenUsed="0"/>
-    <w:lsdException w:name="Colorful Grid Accent 4" w:semiHidden="0" w:uiPriority="73" w:unhideWhenUsed="0"/>
-    <w:lsdException w:name="Light Shading Accent 5" w:semiHidden="0" w:uiPriority="60" w:unhideWhenUsed="0"/>
-    <w:lsdException w:name="Light List Accent 5" w:semiHidden="0" w:uiPriority="61" w:unhideWhenUsed="0"/>
-    <w:lsdException w:name="Light Grid Accent 5" w:semiHidden="0" w:uiPriority="62" w:unhideWhenUsed="0"/>
-    <w:lsdException w:name="Medium Shading 1 Accent 5" w:semiHidden="0" w:uiPriority="63" w:unhideWhenUsed="0"/>
-    <w:lsdException w:name="Medium Shading 2 Accent 5" w:semiHidden="0" w:uiPriority="64" w:unhideWhenUsed="0"/>
-    <w:lsdException w:name="Medium List 1 Accent 5" w:semiHidden="0" w:uiPriority="65" w:unhideWhenUsed="0"/>
-    <w:lsdException w:name="Medium List 2 Accent 5" w:semiHidden="0" w:uiPriority="66" w:unhideWhenUsed="0"/>
-    <w:lsdException w:name="Medium Grid 1 Accent 5" w:semiHidden="0" w:uiPriority="67" w:unhideWhenUsed="0"/>
-    <w:lsdException w:name="Medium Grid 2 Accent 5" w:semiHidden="0" w:uiPriority="68" w:unhideWhenUsed="0"/>
-    <w:lsdException w:name="Medium Grid 3 Accent 5" w:semiHidden="0" w:uiPriority="69" w:unhideWhenUsed="0"/>
-    <w:lsdException w:name="Dark List Accent 5" w:semiHidden="0" w:uiPriority="70" w:unhideWhenUsed="0"/>
-    <w:lsdException w:name="Colorful Shading Accent 5" w:semiHidden="0" w:uiPriority="71" w:unhideWhenUsed="0"/>
-    <w:lsdException w:name="Colorful List Accent 5" w:semiHidden="0" w:uiPriority="72" w:unhideWhenUsed="0"/>
-    <w:lsdException w:name="Colorful Grid Accent 5" w:semiHidden="0" w:uiPriority="73" w:unhideWhenUsed="0"/>
-    <w:lsdException w:name="Light Shading Accent 6" w:semiHidden="0" w:uiPriority="60" w:unhideWhenUsed="0"/>
-    <w:lsdException w:name="Light List Accent 6" w:semiHidden="0" w:uiPriority="61" w:unhideWhenUsed="0"/>
-    <w:lsdException w:name="Light Grid Accent 6" w:semiHidden="0" w:uiPriority="62" w:unhideWhenUsed="0"/>
-    <w:lsdException w:name="Medium Shading 1 Accent 6" w:semiHidden="0" w:uiPriority="63" w:unhideWhenUsed="0"/>
-    <w:lsdException w:name="Medium Shading 2 Accent 6" w:semiHidden="0" w:uiPriority="64" w:unhideWhenUsed="0"/>
-    <w:lsdException w:name="Medium List 1 Accent 6" w:semiHidden="0" w:uiPriority="65" w:unhideWhenUsed="0"/>
-    <w:lsdException w:name="Medium List 2 Accent 6" w:semiHidden="0" w:uiPriority="66" w:unhideWhenUsed="0"/>
-    <w:lsdException w:name="Medium Grid 1 Accent 6" w:semiHidden="0" w:uiPriority="67" w:unhideWhenUsed="0"/>
-    <w:lsdException w:name="Medium Grid 2 Accent 6" w:semiHidden="0" w:uiPriority="68" w:unhideWhenUsed="0"/>
-    <w:lsdException w:name="Medium Grid 3 Accent 6" w:semiHidden="0" w:uiPriority="69" w:unhideWhenUsed="0"/>
-    <w:lsdException w:name="Dark List Accent 6" w:semiHidden="0" w:uiPriority="70" w:unhideWhenUsed="0"/>
-    <w:lsdException w:name="Colorful Shading Accent 6" w:semiHidden="0" w:uiPriority="71" w:unhideWhenUsed="0"/>
-    <w:lsdException w:name="Colorful List Accent 6" w:semiHidden="0" w:uiPriority="72" w:unhideWhenUsed="0"/>
-    <w:lsdException w:name="Colorful Grid Accent 6" w:semiHidden="0" w:uiPriority="73" w:unhideWhenUsed="0"/>
-    <w:lsdException w:name="Subtle Emphasis" w:semiHidden="0" w:uiPriority="19" w:unhideWhenUsed="0" w:qFormat="1"/>
-    <w:lsdException w:name="Intense Emphasis" w:semiHidden="0" w:uiPriority="21" w:unhideWhenUsed="0" w:qFormat="1"/>
-    <w:lsdException w:name="Subtle Reference" w:semiHidden="0" w:uiPriority="31" w:unhideWhenUsed="0" w:qFormat="1"/>
-    <w:lsdException w:name="Intense Reference" w:semiHidden="0" w:uiPriority="32" w:unhideWhenUsed="0" w:qFormat="1"/>
-    <w:lsdException w:name="Book Title" w:semiHidden="0" w:uiPriority="33" w:unhideWhenUsed="0" w:qFormat="1"/>
-    <w:lsdException w:name="Bibliography" w:uiPriority="37"/>
-    <w:lsdException w:name="TOC Heading" w:uiPriority="39" w:qFormat="1"/>
-  </w:latentStyles>
-  <w:style w:type="paragraph" w:default="1" w:styleId="Normal">
-    <w:name w:val="Normal"/>
-    <w:qFormat/>
-  </w:style>
-  <w:style w:type="character" w:default="1" w:styleId="DefaultParagraphFont">
-    <w:name w:val="Default Paragraph Font"/>
-    <w:uiPriority w:val="1"/>
-    <w:semiHidden/>
-    <w:unhideWhenUsed/>
-  </w:style>
-  <w:style w:type="table" w:default="1" w:styleId="TableNormal">
-    <w:name w:val="Normal Table"/>
-    <w:uiPriority w:val="99"/>
-    <w:semiHidden/>
-    <w:unhideWhenUsed/>
-    <w:tblPr>
-      <w:tblInd w:w="0" w:type="dxa"/>
-      <w:tblCellMar>
-        <w:top w:w="0" w:type="dxa"/>
-        <w:left w:w="108" w:type="dxa"/>
-        <w:bottom w:w="0" w:type="dxa"/>
-        <w:right w:w="108" w:type="dxa"/>
-      </w:tblCellMar>
-    </w:tblPr>
-  </w:style>
-  <w:style w:type="numbering" w:default="1" w:styleId="NoList">
-    <w:name w:val="No List"/>
-    <w:uiPriority w:val="99"/>
-    <w:semiHidden/>
-    <w:unhideWhenUsed/>
-  </w:style>
-  <w:style w:type="paragraph" w:customStyle="1" w:styleId="4AB7EAF51F3A44378FD5D70DAE9E6C28">
-    <w:name w:val="4AB7EAF51F3A44378FD5D70DAE9E6C28"/>
-    <w:rsid w:val="00962B63"/>
-  </w:style>
-</w:styles>
-</file>
-
-<file path=word/glossary/stylesWithEffects.xml><?xml version="1.0" encoding="utf-8"?>
-<w:styles xmlns:wpc="http://schemas.microsoft.com/office/word/2010/wordprocessingCanvas" xmlns:mc="http://schemas.openxmlformats.org/markup-compatibility/2006" xmlns:o="urn:schemas-microsoft-com:office:office" xmlns:r="http://schemas.openxmlformats.org/officeDocument/2006/relationships" xmlns:m="http://schemas.openxmlformats.org/officeDocument/2006/math" xmlns:v="urn:schemas-microsoft-com:vml" xmlns:wp14="http://schemas.microsoft.com/office/word/2010/wordprocessingDrawing" xmlns:wp="http://schemas.openxmlformats.org/drawingml/2006/wordprocessingDrawing" xmlns:w10="urn:schemas-microsoft-com:office:word" xmlns:w="http://schemas.openxmlformats.org/wordprocessingml/2006/main" xmlns:w14="http://schemas.microsoft.com/office/word/2010/wordml" xmlns:wpg="http://schemas.microsoft.com/office/word/2010/wordprocessingGroup" xmlns:wpi="http://schemas.microsoft.com/office/word/2010/wordprocessingInk" xmlns:wne="http://schemas.microsoft.com/office/word/2006/wordml" xmlns:wps="http://schemas.microsoft.com/office/word/2010/wordprocessingShape" mc:Ignorable="w14 wp14">
-  <w:docDefaults>
-    <w:rPrDefault>
-      <w:rPr>
-        <w:rFonts w:asciiTheme="minorHAnsi" w:eastAsiaTheme="minorEastAsia" w:hAnsiTheme="minorHAnsi" w:cstheme="minorBidi"/>
-        <w:sz w:val="22"/>
-        <w:szCs w:val="22"/>
-        <w:lang w:val="en-US" w:eastAsia="en-US" w:bidi="ar-SA"/>
-      </w:rPr>
-    </w:rPrDefault>
-    <w:pPrDefault>
-      <w:pPr>
-        <w:spacing w:after="200" w:line="276" w:lineRule="auto"/>
-      </w:pPr>
-    </w:pPrDefault>
-  </w:docDefaults>
-  <w:latentStyles w:defLockedState="0" w:defUIPriority="99" w:defSemiHidden="1" w:defUnhideWhenUsed="1" w:defQFormat="0" w:count="267">
-    <w:lsdException w:name="Normal" w:semiHidden="0" w:uiPriority="0" w:unhideWhenUsed="0" w:qFormat="1"/>
-    <w:lsdException w:name="heading 1" w:semiHidden="0" w:uiPriority="9" w:unhideWhenUsed="0" w:qFormat="1"/>
-    <w:lsdException w:name="heading 2" w:uiPriority="9" w:qFormat="1"/>
-    <w:lsdException w:name="heading 3" w:uiPriority="9" w:qFormat="1"/>
-    <w:lsdException w:name="heading 4" w:uiPriority="9" w:qFormat="1"/>
-    <w:lsdException w:name="heading 5" w:uiPriority="9" w:qFormat="1"/>
-    <w:lsdException w:name="heading 6" w:uiPriority="9" w:qFormat="1"/>
-    <w:lsdException w:name="heading 7" w:uiPriority="9" w:qFormat="1"/>
-    <w:lsdException w:name="heading 8" w:uiPriority="9" w:qFormat="1"/>
-    <w:lsdException w:name="heading 9" w:uiPriority="9" w:qFormat="1"/>
-    <w:lsdException w:name="toc 1" w:uiPriority="39"/>
-    <w:lsdException w:name="toc 2" w:uiPriority="39"/>
-    <w:lsdException w:name="toc 3" w:uiPriority="39"/>
-    <w:lsdException w:name="toc 4" w:uiPriority="39"/>
-    <w:lsdException w:name="toc 5" w:uiPriority="39"/>
-    <w:lsdException w:name="toc 6" w:uiPriority="39"/>
-    <w:lsdException w:name="toc 7" w:uiPriority="39"/>
-    <w:lsdException w:name="toc 8" w:uiPriority="39"/>
-    <w:lsdException w:name="toc 9" w:uiPriority="39"/>
-    <w:lsdException w:name="caption" w:uiPriority="35" w:qFormat="1"/>
-    <w:lsdException w:name="Title" w:semiHidden="0" w:uiPriority="10" w:unhideWhenUsed="0" w:qFormat="1"/>
-    <w:lsdException w:name="Default Paragraph Font" w:uiPriority="1"/>
-    <w:lsdException w:name="Subtitle" w:semiHidden="0" w:uiPriority="11" w:unhideWhenUsed="0" w:qFormat="1"/>
-    <w:lsdException w:name="Strong" w:semiHidden="0" w:uiPriority="22" w:unhideWhenUsed="0" w:qFormat="1"/>
-    <w:lsdException w:name="Emphasis" w:semiHidden="0" w:uiPriority="20" w:unhideWhenUsed="0" w:qFormat="1"/>
-    <w:lsdException w:name="Table Grid" w:semiHidden="0" w:uiPriority="59" w:unhideWhenUsed="0"/>
-    <w:lsdException w:name="Placeholder Text" w:unhideWhenUsed="0"/>
-    <w:lsdException w:name="No Spacing" w:semiHidden="0" w:uiPriority="1" w:unhideWhenUsed="0" w:qFormat="1"/>
-    <w:lsdException w:name="Light Shading" w:semiHidden="0" w:uiPriority="60" w:unhideWhenUsed="0"/>
-    <w:lsdException w:name="Light List" w:semiHidden="0" w:uiPriority="61" w:unhideWhenUsed="0"/>
-    <w:lsdException w:name="Light Grid" w:semiHidden="0" w:uiPriority="62" w:unhideWhenUsed="0"/>
-    <w:lsdException w:name="Medium Shading 1" w:semiHidden="0" w:uiPriority="63" w:unhideWhenUsed="0"/>
-    <w:lsdException w:name="Medium Shading 2" w:semiHidden="0" w:uiPriority="64" w:unhideWhenUsed="0"/>
-    <w:lsdException w:name="Medium List 1" w:semiHidden="0" w:uiPriority="65" w:unhideWhenUsed="0"/>
-    <w:lsdException w:name="Medium List 2" w:semiHidden="0" w:uiPriority="66" w:unhideWhenUsed="0"/>
-    <w:lsdException w:name="Medium Grid 1" w:semiHidden="0" w:uiPriority="67" w:unhideWhenUsed="0"/>
-    <w:lsdException w:name="Medium Grid 2" w:semiHidden="0" w:uiPriority="68" w:unhideWhenUsed="0"/>
-    <w:lsdException w:name="Medium Grid 3" w:semiHidden="0" w:uiPriority="69" w:unhideWhenUsed="0"/>
-    <w:lsdException w:name="Dark List" w:semiHidden="0" w:uiPriority="70" w:unhideWhenUsed="0"/>
-    <w:lsdException w:name="Colorful Shading" w:semiHidden="0" w:uiPriority="71" w:unhideWhenUsed="0"/>
-    <w:lsdException w:name="Colorful List" w:semiHidden="0" w:uiPriority="72" w:unhideWhenUsed="0"/>
-    <w:lsdException w:name="Colorful Grid" w:semiHidden="0" w:uiPriority="73" w:unhideWhenUsed="0"/>
-    <w:lsdException w:name="Light Shading Accent 1" w:semiHidden="0" w:uiPriority="60" w:unhideWhenUsed="0"/>
-    <w:lsdException w:name="Light List Accent 1" w:semiHidden="0" w:uiPriority="61" w:unhideWhenUsed="0"/>
-    <w:lsdException w:name="Light Grid Accent 1" w:semiHidden="0" w:uiPriority="62" w:unhideWhenUsed="0"/>
-    <w:lsdException w:name="Medium Shading 1 Accent 1" w:semiHidden="0" w:uiPriority="63" w:unhideWhenUsed="0"/>
-    <w:lsdException w:name="Medium Shading 2 Accent 1" w:semiHidden="0" w:uiPriority="64" w:unhideWhenUsed="0"/>
-    <w:lsdException w:name="Medium List 1 Accent 1" w:semiHidden="0" w:uiPriority="65" w:unhideWhenUsed="0"/>
-    <w:lsdException w:name="Revision" w:unhideWhenUsed="0"/>
-    <w:lsdException w:name="List Paragraph" w:semiHidden="0" w:uiPriority="34" w:unhideWhenUsed="0" w:qFormat="1"/>
-    <w:lsdException w:name="Quote" w:semiHidden="0" w:uiPriority="29" w:unhideWhenUsed="0" w:qFormat="1"/>
-    <w:lsdException w:name="Intense Quote" w:semiHidden="0" w:uiPriority="30" w:unhideWhenUsed="0" w:qFormat="1"/>
-    <w:lsdException w:name="Medium List 2 Accent 1" w:semiHidden="0" w:uiPriority="66" w:unhideWhenUsed="0"/>
-    <w:lsdException w:name="Medium Grid 1 Accent 1" w:semiHidden="0" w:uiPriority="67" w:unhideWhenUsed="0"/>
-    <w:lsdException w:name="Medium Grid 2 Accent 1" w:semiHidden="0" w:uiPriority="68" w:unhideWhenUsed="0"/>
-    <w:lsdException w:name="Medium Grid 3 Accent 1" w:semiHidden="0" w:uiPriority="69" w:unhideWhenUsed="0"/>
-    <w:lsdException w:name="Dark List Accent 1" w:semiHidden="0" w:uiPriority="70" w:unhideWhenUsed="0"/>
-    <w:lsdException w:name="Colorful Shading Accent 1" w:semiHidden="0" w:uiPriority="71" w:unhideWhenUsed="0"/>
-    <w:lsdException w:name="Colorful List Accent 1" w:semiHidden="0" w:uiPriority="72" w:unhideWhenUsed="0"/>
-    <w:lsdException w:name="Colorful Grid Accent 1" w:semiHidden="0" w:uiPriority="73" w:unhideWhenUsed="0"/>
-    <w:lsdException w:name="Light Shading Accent 2" w:semiHidden="0" w:uiPriority="60" w:unhideWhenUsed="0"/>
-    <w:lsdException w:name="Light List Accent 2" w:semiHidden="0" w:uiPriority="61" w:unhideWhenUsed="0"/>
-    <w:lsdException w:name="Light Grid Accent 2" w:semiHidden="0" w:uiPriority="62" w:unhideWhenUsed="0"/>
-    <w:lsdException w:name="Medium Shading 1 Accent 2" w:semiHidden="0" w:uiPriority="63" w:unhideWhenUsed="0"/>
-    <w:lsdException w:name="Medium Shading 2 Accent 2" w:semiHidden="0" w:uiPriority="64" w:unhideWhenUsed="0"/>
-    <w:lsdException w:name="Medium List 1 Accent 2" w:semiHidden="0" w:uiPriority="65" w:unhideWhenUsed="0"/>
-    <w:lsdException w:name="Medium List 2 Accent 2" w:semiHidden="0" w:uiPriority="66" w:unhideWhenUsed="0"/>
-    <w:lsdException w:name="Medium Grid 1 Accent 2" w:semiHidden="0" w:uiPriority="67" w:unhideWhenUsed="0"/>
-    <w:lsdException w:name="Medium Grid 2 Accent 2" w:semiHidden="0" w:uiPriority="68" w:unhideWhenUsed="0"/>
-    <w:lsdException w:name="Medium Grid 3 Accent 2" w:semiHidden="0" w:uiPriority="69" w:unhideWhenUsed="0"/>
-    <w:lsdException w:name="Dark List Accent 2" w:semiHidden="0" w:uiPriority="70" w:unhideWhenUsed="0"/>
-    <w:lsdException w:name="Colorful Shading Accent 2" w:semiHidden="0" w:uiPriority="71" w:unhideWhenUsed="0"/>
-    <w:lsdException w:name="Colorful List Accent 2" w:semiHidden="0" w:uiPriority="72" w:unhideWhenUsed="0"/>
-    <w:lsdException w:name="Colorful Grid Accent 2" w:semiHidden="0" w:uiPriority="73" w:unhideWhenUsed="0"/>
-    <w:lsdException w:name="Light Shading Accent 3" w:semiHidden="0" w:uiPriority="60" w:unhideWhenUsed="0"/>
-    <w:lsdException w:name="Light List Accent 3" w:semiHidden="0" w:uiPriority="61" w:unhideWhenUsed="0"/>
-    <w:lsdException w:name="Light Grid Accent 3" w:semiHidden="0" w:uiPriority="62" w:unhideWhenUsed="0"/>
-    <w:lsdException w:name="Medium Shading 1 Accent 3" w:semiHidden="0" w:uiPriority="63" w:unhideWhenUsed="0"/>
-    <w:lsdException w:name="Medium Shading 2 Accent 3" w:semiHidden="0" w:uiPriority="64" w:unhideWhenUsed="0"/>
-    <w:lsdException w:name="Medium List 1 Accent 3" w:semiHidden="0" w:uiPriority="65" w:unhideWhenUsed="0"/>
-    <w:lsdException w:name="Medium List 2 Accent 3" w:semiHidden="0" w:uiPriority="66" w:unhideWhenUsed="0"/>
-    <w:lsdException w:name="Medium Grid 1 Accent 3" w:semiHidden="0" w:uiPriority="67" w:unhideWhenUsed="0"/>
-    <w:lsdException w:name="Medium Grid 2 Accent 3" w:semiHidden="0" w:uiPriority="68" w:unhideWhenUsed="0"/>
-    <w:lsdException w:name="Medium Grid 3 Accent 3" w:semiHidden="0" w:uiPriority="69" w:unhideWhenUsed="0"/>
-    <w:lsdException w:name="Dark List Accent 3" w:semiHidden="0" w:uiPriority="70" w:unhideWhenUsed="0"/>
-    <w:lsdException w:name="Colorful Shading Accent 3" w:semiHidden="0" w:uiPriority="71" w:unhideWhenUsed="0"/>
-    <w:lsdException w:name="Colorful List Accent 3" w:semiHidden="0" w:uiPriority="72" w:unhideWhenUsed="0"/>
-    <w:lsdException w:name="Colorful Grid Accent 3" w:semiHidden="0" w:uiPriority="73" w:unhideWhenUsed="0"/>
-    <w:lsdException w:name="Light Shading Accent 4" w:semiHidden="0" w:uiPriority="60" w:unhideWhenUsed="0"/>
-    <w:lsdException w:name="Light List Accent 4" w:semiHidden="0" w:uiPriority="61" w:unhideWhenUsed="0"/>
-    <w:lsdException w:name="Light Grid Accent 4" w:semiHidden="0" w:uiPriority="62" w:unhideWhenUsed="0"/>
-    <w:lsdException w:name="Medium Shading 1 Accent 4" w:semiHidden="0" w:uiPriority="63" w:unhideWhenUsed="0"/>
-    <w:lsdException w:name="Medium Shading 2 Accent 4" w:semiHidden="0" w:uiPriority="64" w:unhideWhenUsed="0"/>
-    <w:lsdException w:name="Medium List 1 Accent 4" w:semiHidden="0" w:uiPriority="65" w:unhideWhenUsed="0"/>
-    <w:lsdException w:name="Medium List 2 Accent 4" w:semiHidden="0" w:uiPriority="66" w:unhideWhenUsed="0"/>
-    <w:lsdException w:name="Medium Grid 1 Accent 4" w:semiHidden="0" w:uiPriority="67" w:unhideWhenUsed="0"/>
-    <w:lsdException w:name="Medium Grid 2 Accent 4" w:semiHidden="0" w:uiPriority="68" w:unhideWhenUsed="0"/>
-    <w:lsdException w:name="Medium Grid 3 Accent 4" w:semiHidden="0" w:uiPriority="69" w:unhideWhenUsed="0"/>
-    <w:lsdException w:name="Dark List Accent 4" w:semiHidden="0" w:uiPriority="70" w:unhideWhenUsed="0"/>
-    <w:lsdException w:name="Colorful Shading Accent 4" w:semiHidden="0" w:uiPriority="71" w:unhideWhenUsed="0"/>
-    <w:lsdException w:name="Colorful List Accent 4" w:semiHidden="0" w:uiPriority="72" w:unhideWhenUsed="0"/>
-    <w:lsdException w:name="Colorful Grid Accent 4" w:semiHidden="0" w:uiPriority="73" w:unhideWhenUsed="0"/>
-    <w:lsdException w:name="Light Shading Accent 5" w:semiHidden="0" w:uiPriority="60" w:unhideWhenUsed="0"/>
-    <w:lsdException w:name="Light List Accent 5" w:semiHidden="0" w:uiPriority="61" w:unhideWhenUsed="0"/>
-    <w:lsdException w:name="Light Grid Accent 5" w:semiHidden="0" w:uiPriority="62" w:unhideWhenUsed="0"/>
-    <w:lsdException w:name="Medium Shading 1 Accent 5" w:semiHidden="0" w:uiPriority="63" w:unhideWhenUsed="0"/>
-    <w:lsdException w:name="Medium Shading 2 Accent 5" w:semiHidden="0" w:uiPriority="64" w:unhideWhenUsed="0"/>
-    <w:lsdException w:name="Medium List 1 Accent 5" w:semiHidden="0" w:uiPriority="65" w:unhideWhenUsed="0"/>
-    <w:lsdException w:name="Medium List 2 Accent 5" w:semiHidden="0" w:uiPriority="66" w:unhideWhenUsed="0"/>
-    <w:lsdException w:name="Medium Grid 1 Accent 5" w:semiHidden="0" w:uiPriority="67" w:unhideWhenUsed="0"/>
-    <w:lsdException w:name="Medium Grid 2 Accent 5" w:semiHidden="0" w:uiPriority="68" w:unhideWhenUsed="0"/>
-    <w:lsdException w:name="Medium Grid 3 Accent 5" w:semiHidden="0" w:uiPriority="69" w:unhideWhenUsed="0"/>
-    <w:lsdException w:name="Dark List Accent 5" w:semiHidden="0" w:uiPriority="70" w:unhideWhenUsed="0"/>
-    <w:lsdException w:name="Colorful Shading Accent 5" w:semiHidden="0" w:uiPriority="71" w:unhideWhenUsed="0"/>
-    <w:lsdException w:name="Colorful List Accent 5" w:semiHidden="0" w:uiPriority="72" w:unhideWhenUsed="0"/>
-    <w:lsdException w:name="Colorful Grid Accent 5" w:semiHidden="0" w:uiPriority="73" w:unhideWhenUsed="0"/>
-    <w:lsdException w:name="Light Shading Accent 6" w:semiHidden="0" w:uiPriority="60" w:unhideWhenUsed="0"/>
-    <w:lsdException w:name="Light List Accent 6" w:semiHidden="0" w:uiPriority="61" w:unhideWhenUsed="0"/>
-    <w:lsdException w:name="Light Grid Accent 6" w:semiHidden="0" w:uiPriority="62" w:unhideWhenUsed="0"/>
-    <w:lsdException w:name="Medium Shading 1 Accent 6" w:semiHidden="0" w:uiPriority="63" w:unhideWhenUsed="0"/>
-    <w:lsdException w:name="Medium Shading 2 Accent 6" w:semiHidden="0" w:uiPriority="64" w:unhideWhenUsed="0"/>
-    <w:lsdException w:name="Medium List 1 Accent 6" w:semiHidden="0" w:uiPriority="65" w:unhideWhenUsed="0"/>
-    <w:lsdException w:name="Medium List 2 Accent 6" w:semiHidden="0" w:uiPriority="66" w:unhideWhenUsed="0"/>
-    <w:lsdException w:name="Medium Grid 1 Accent 6" w:semiHidden="0" w:uiPriority="67" w:unhideWhenUsed="0"/>
-    <w:lsdException w:name="Medium Grid 2 Accent 6" w:semiHidden="0" w:uiPriority="68" w:unhideWhenUsed="0"/>
-    <w:lsdException w:name="Medium Grid 3 Accent 6" w:semiHidden="0" w:uiPriority="69" w:unhideWhenUsed="0"/>
-    <w:lsdException w:name="Dark List Accent 6" w:semiHidden="0" w:uiPriority="70" w:unhideWhenUsed="0"/>
-    <w:lsdException w:name="Colorful Shading Accent 6" w:semiHidden="0" w:uiPriority="71" w:unhideWhenUsed="0"/>
-    <w:lsdException w:name="Colorful List Accent 6" w:semiHidden="0" w:uiPriority="72" w:unhideWhenUsed="0"/>
-    <w:lsdException w:name="Colorful Grid Accent 6" w:semiHidden="0" w:uiPriority="73" w:unhideWhenUsed="0"/>
-    <w:lsdException w:name="Subtle Emphasis" w:semiHidden="0" w:uiPriority="19" w:unhideWhenUsed="0" w:qFormat="1"/>
-    <w:lsdException w:name="Intense Emphasis" w:semiHidden="0" w:uiPriority="21" w:unhideWhenUsed="0" w:qFormat="1"/>
-    <w:lsdException w:name="Subtle Reference" w:semiHidden="0" w:uiPriority="31" w:unhideWhenUsed="0" w:qFormat="1"/>
-    <w:lsdException w:name="Intense Reference" w:semiHidden="0" w:uiPriority="32" w:unhideWhenUsed="0" w:qFormat="1"/>
-    <w:lsdException w:name="Book Title" w:semiHidden="0" w:uiPriority="33" w:unhideWhenUsed="0" w:qFormat="1"/>
-    <w:lsdException w:name="Bibliography" w:uiPriority="37"/>
-    <w:lsdException w:name="TOC Heading" w:uiPriority="39" w:qFormat="1"/>
-  </w:latentStyles>
-  <w:style w:type="paragraph" w:default="1" w:styleId="Normal">
-    <w:name w:val="Normal"/>
-    <w:qFormat/>
-  </w:style>
-  <w:style w:type="character" w:default="1" w:styleId="DefaultParagraphFont">
-    <w:name w:val="Default Paragraph Font"/>
-    <w:uiPriority w:val="1"/>
-    <w:semiHidden/>
-    <w:unhideWhenUsed/>
-  </w:style>
-  <w:style w:type="table" w:default="1" w:styleId="TableNormal">
-    <w:name w:val="Normal Table"/>
-    <w:uiPriority w:val="99"/>
-    <w:semiHidden/>
-    <w:unhideWhenUsed/>
-    <w:tblPr>
-      <w:tblInd w:w="0" w:type="dxa"/>
-      <w:tblCellMar>
-        <w:top w:w="0" w:type="dxa"/>
-        <w:left w:w="108" w:type="dxa"/>
-        <w:bottom w:w="0" w:type="dxa"/>
-        <w:right w:w="108" w:type="dxa"/>
-      </w:tblCellMar>
-    </w:tblPr>
-  </w:style>
-  <w:style w:type="numbering" w:default="1" w:styleId="NoList">
-    <w:name w:val="No List"/>
-    <w:uiPriority w:val="99"/>
-    <w:semiHidden/>
-    <w:unhideWhenUsed/>
-  </w:style>
-  <w:style w:type="paragraph" w:customStyle="1" w:styleId="4AB7EAF51F3A44378FD5D70DAE9E6C28">
-    <w:name w:val="4AB7EAF51F3A44378FD5D70DAE9E6C28"/>
-    <w:rsid w:val="00962B63"/>
-  </w:style>
-</w:styles>
-</file>
-
-<file path=word/glossary/webSettings.xml><?xml version="1.0" encoding="utf-8"?>
-<w:webSettings xmlns:mc="http://schemas.openxmlformats.org/markup-compatibility/2006" xmlns:r="http://schemas.openxmlformats.org/officeDocument/2006/relationships" xmlns:w="http://schemas.openxmlformats.org/wordprocessingml/2006/main" xmlns:w14="http://schemas.microsoft.com/office/word/2010/wordml" mc:Ignorable="w14">
-  <w:optimizeForBrowser/>
-  <w:allowPNG/>
-</w:webSettings>
 </file>
 
 <file path=word/theme/theme1.xml><?xml version="1.0" encoding="utf-8"?>

</xml_diff>